<commit_message>
Update Preregistration Object Motion During Self-Motion.docx
</commit_message>
<xml_diff>
--- a/Writeups/Preregistration Object Motion During Self-Motion.docx
+++ b/Writeups/Preregistration Object Motion During Self-Motion.docx
@@ -2,6 +2,64 @@
 <file path=word/document.xml><?xml version="1.0" encoding="utf-8"?>
 <w:document xmlns:wpc="http://schemas.microsoft.com/office/word/2010/wordprocessingCanvas" xmlns:cx="http://schemas.microsoft.com/office/drawing/2014/chartex" xmlns:cx1="http://schemas.microsoft.com/office/drawing/2015/9/8/chartex" xmlns:cx2="http://schemas.microsoft.com/office/drawing/2015/10/21/chartex" xmlns:cx3="http://schemas.microsoft.com/office/drawing/2016/5/9/chartex" xmlns:cx4="http://schemas.microsoft.com/office/drawing/2016/5/10/chartex" xmlns:cx5="http://schemas.microsoft.com/office/drawing/2016/5/11/chartex" xmlns:cx6="http://schemas.microsoft.com/office/drawing/2016/5/12/chartex" xmlns:cx7="http://schemas.microsoft.com/office/drawing/2016/5/13/chartex" xmlns:cx8="http://schemas.microsoft.com/office/drawing/2016/5/14/chartex" xmlns:mc="http://schemas.openxmlformats.org/markup-compatibility/2006" xmlns:aink="http://schemas.microsoft.com/office/drawing/2016/ink" xmlns:am3d="http://schemas.microsoft.com/office/drawing/2017/model3d" xmlns:o="urn:schemas-microsoft-com:office:office" xmlns:r="http://schemas.openxmlformats.org/officeDocument/2006/relationships" xmlns:m="http://schemas.openxmlformats.org/officeDocument/2006/math" xmlns:v="urn:schemas-microsoft-com:vml" xmlns:wp14="http://schemas.microsoft.com/office/word/2010/wordprocessingDrawing" xmlns:wp="http://schemas.openxmlformats.org/drawingml/2006/wordprocessingDrawing" xmlns:w10="urn:schemas-microsoft-com:office:word" xmlns:w="http://schemas.openxmlformats.org/wordprocessingml/2006/main" xmlns:w14="http://schemas.microsoft.com/office/word/2010/wordml" xmlns:w15="http://schemas.microsoft.com/office/word/2012/wordml" xmlns:w16cid="http://schemas.microsoft.com/office/word/2016/wordml/cid" xmlns:w16se="http://schemas.microsoft.com/office/word/2015/wordml/symex" xmlns:wpg="http://schemas.microsoft.com/office/word/2010/wordprocessingGroup" xmlns:wpi="http://schemas.microsoft.com/office/word/2010/wordprocessingInk" xmlns:wne="http://schemas.microsoft.com/office/word/2006/wordml" xmlns:wps="http://schemas.microsoft.com/office/word/2010/wordprocessingShape" mc:Ignorable="w14 w15 w16se w16cid wp14">
   <w:body>
+    <w:p>
+      <w:pPr>
+        <w:jc w:val="center"/>
+        <w:rPr>
+          <w:b/>
+          <w:bCs/>
+        </w:rPr>
+      </w:pPr>
+      <w:r>
+        <w:rPr>
+          <w:b/>
+          <w:bCs/>
+        </w:rPr>
+        <w:t>PREREGISTRATION SPEED PERCEPTION DURING SELF-MOTION</w:t>
+      </w:r>
+    </w:p>
+    <w:p>
+      <w:pPr>
+        <w:jc w:val="center"/>
+        <w:rPr>
+          <w:i/>
+          <w:iCs/>
+        </w:rPr>
+      </w:pPr>
+      <w:r>
+        <w:rPr>
+          <w:i/>
+          <w:iCs/>
+        </w:rPr>
+        <w:t>Björn Jörges, Laurence Harris</w:t>
+      </w:r>
+    </w:p>
+    <w:p>
+      <w:pPr>
+        <w:jc w:val="center"/>
+      </w:pPr>
+      <w:r>
+        <w:t>Center for Vision Research, York University, Toronto</w:t>
+      </w:r>
+    </w:p>
+    <w:p>
+      <w:pPr>
+        <w:jc w:val="both"/>
+        <w:rPr>
+          <w:b/>
+          <w:bCs/>
+        </w:rPr>
+      </w:pPr>
+    </w:p>
+    <w:p>
+      <w:pPr>
+        <w:jc w:val="both"/>
+        <w:rPr>
+          <w:b/>
+          <w:bCs/>
+        </w:rPr>
+      </w:pPr>
+    </w:p>
     <w:p>
       <w:pPr>
         <w:jc w:val="both"/>
@@ -433,6 +491,7 @@
         <w:jc w:val="both"/>
       </w:pPr>
       <w:r>
+        <w:lastRenderedPageBreak/>
         <w:t>We aim to test 1</w:t>
       </w:r>
       <w:r>
@@ -501,7 +560,6 @@
         <w:jc w:val="both"/>
       </w:pPr>
       <w:r>
-        <w:lastRenderedPageBreak/>
         <w:t xml:space="preserve">Our experiment consists in a Two Interval Forced-Choice Task where participants are asked to answer by mouse button press which of two seen intervals presented the higher velocity. In one of the intervals, participants are presented one ball with a diameter of 0.33 m at </w:t>
       </w:r>
       <w:proofErr w:type="gramStart"/>
@@ -510,7 +568,19 @@
       </w:r>
       <w:proofErr w:type="gramEnd"/>
       <w:r>
-        <w:t> m in front of them, travelling to the right or to the left with 6.6 or 8.0 m/s. During this interval, participants are either static or move to the left or to the right with a Gaussian velocity profile, accelerating until reaching peak velocity after 0.25</w:t>
+        <w:t> m in front of them, travelling to the right or to the left with 6.6 or 8.0 m/s</w:t>
+      </w:r>
+      <w:r>
+        <w:t xml:space="preserve"> (four target motion profiles)</w:t>
+      </w:r>
+      <w:r>
+        <w:t>. During this interval, participants are either static or move to the left or to the right with a Gaussian velocity profile</w:t>
+      </w:r>
+      <w:r>
+        <w:t xml:space="preserve"> (three self-motion profiles)</w:t>
+      </w:r>
+      <w:r>
+        <w:t>, accelerating until reaching peak velocity after 0.25</w:t>
       </w:r>
       <w:r>
         <w:t> s</w:t>
@@ -534,10 +604,34 @@
         <w:t xml:space="preserve">by </w:t>
       </w:r>
       <w:r>
-        <w:t>a PEST staircase. We employ two staircases of each combination of self-motion (left, right or static) and object motion (-8, -6.6, 6.6 and 8 m/s), one of which starts 33 % above the target’s speed, and the other one 33 % below target speed. When participants answered that the</w:t>
-      </w:r>
-      <w:r>
-        <w:t xml:space="preserve"> ball cloud was faster, a lower velocity will be displayed in the next trial of the same PEST, and vice-versa. The step sizes are governed by the following rules: the initial step size is 1.2 m/s. For the first five trials for each PEST, the step size is maintained. Starting from the sixth trial, after a reversal (subjects had answered “PEST is slower” in the second-to-last trial and “PEST is faster” in the last trial), the step size </w:t>
+        <w:t>a PEST staircase. We employ two staircases of each combination of self-motion (left, right or static) and object motion (-8, -6.6, 6.6 and 8 m/s), one of which starts 33 % above the target’s speed, and the other one 33 % below target speed</w:t>
+      </w:r>
+      <w:r>
+        <w:t xml:space="preserve"> (two staircases for each combination of target motion and self-motion)</w:t>
+      </w:r>
+      <w:r>
+        <w:t>. When participants answer that the</w:t>
+      </w:r>
+      <w:r>
+        <w:t xml:space="preserve"> ball cloud was faster, a lower velocity </w:t>
+      </w:r>
+      <w:r>
+        <w:t>is</w:t>
+      </w:r>
+      <w:r>
+        <w:t xml:space="preserve"> displayed in the next trial of the same PEST, and vice-versa. The step sizes are governed by the following rules: the initial step size is 1.2 m/s. For the first five trials for each PEST, the step size is maintained. Starting from the </w:t>
+      </w:r>
+      <w:r>
+        <w:t xml:space="preserve">eleventh </w:t>
+      </w:r>
+      <w:r>
+        <w:t>trial, after a reversal (subjects answered “PEST is slower” in the second-to-last trial and “PEST is faster” in the last trial</w:t>
+      </w:r>
+      <w:r>
+        <w:t xml:space="preserve"> or vice-versa</w:t>
+      </w:r>
+      <w:r>
+        <w:t xml:space="preserve">), the step size </w:t>
       </w:r>
       <w:r>
         <w:t xml:space="preserve">is </w:t>
@@ -551,7 +645,13 @@
       </w:r>
       <w:proofErr w:type="gramEnd"/>
       <w:r>
-        <w:t xml:space="preserve"> maintained when the step size was not doubled before the last reversal. After four same answers, the step size is always doubled. The PEST ends when it converges (five consecutive trials with step sizes lower than 0.1) AND </w:t>
+        <w:t xml:space="preserve"> </w:t>
+      </w:r>
+      <w:r>
+        <w:t>doubled</w:t>
+      </w:r>
+      <w:r>
+        <w:t xml:space="preserve"> when the step size was not doubled before the last reversal. After four same answers, the step size is always doubled. The PEST ends when it converges (five consecutive trials with step sizes lower than 0.1) AND </w:t>
       </w:r>
       <w:r>
         <w:t xml:space="preserve">participants </w:t>
@@ -569,7 +669,19 @@
         <w:t xml:space="preserve">staircase </w:t>
       </w:r>
       <w:r>
-        <w:t>does not converge, the PEST is terminated after 35 trials. The experiment ends when all PESTs have terminated.</w:t>
+        <w:t xml:space="preserve">does not converge, the PEST is terminated after 35 trials. The experiment ends when all </w:t>
+      </w:r>
+      <w:r>
+        <w:t xml:space="preserve">24 </w:t>
+      </w:r>
+      <w:r>
+        <w:t>PESTs</w:t>
+      </w:r>
+      <w:r>
+        <w:t xml:space="preserve"> (three self-motion profiles times four target motion profiles time staircase starting point above/below)</w:t>
+      </w:r>
+      <w:r>
+        <w:t xml:space="preserve"> have terminated.</w:t>
       </w:r>
     </w:p>
     <w:p>
@@ -633,15 +745,24 @@
       <w:r>
         <w:t xml:space="preserve">. The Unity project is available on </w:t>
       </w:r>
+      <w:r>
+        <w:t>Open Science Foundation (</w:t>
+      </w:r>
+      <w:hyperlink r:id="rId5" w:history="1">
+        <w:r>
+          <w:rPr>
+            <w:rStyle w:val="Hyperlink"/>
+          </w:rPr>
+          <w:t>https://osf.io/u7yhb/</w:t>
+        </w:r>
+      </w:hyperlink>
       <w:proofErr w:type="gramStart"/>
       <w:r>
-        <w:t>GitHub</w:t>
+        <w:t>)</w:t>
       </w:r>
       <w:r>
         <w:t xml:space="preserve"> </w:t>
       </w:r>
-      <w:bookmarkStart w:id="0" w:name="_GoBack"/>
-      <w:bookmarkEnd w:id="0"/>
       <w:r>
         <w:t>.</w:t>
       </w:r>
@@ -782,7 +903,14 @@
         <w:rPr>
           <w:rFonts w:eastAsiaTheme="minorEastAsia"/>
         </w:rPr>
-        <w:t>, with values -8, -6.6, 6.6 and 8 m/s)</w:t>
+        <w:t xml:space="preserve">, </w:t>
+      </w:r>
+      <w:r>
+        <w:rPr>
+          <w:rFonts w:eastAsiaTheme="minorEastAsia"/>
+        </w:rPr>
+        <w:lastRenderedPageBreak/>
+        <w:t>with values -8, -6.6, 6.6 and 8 m/s)</w:t>
       </w:r>
       <w:r>
         <w:t xml:space="preserve"> as random effects with random intercepts, and self-motion profile</w:t>
@@ -796,44 +924,67 @@
       <w:r>
         <w:t>variable “</w:t>
       </w:r>
+      <m:oMath>
+        <m:sSub>
+          <m:sSubPr>
+            <m:ctrlPr>
+              <w:rPr>
+                <w:rFonts w:ascii="Cambria Math" w:hAnsi="Cambria Math"/>
+                <w:i/>
+              </w:rPr>
+            </m:ctrlPr>
+          </m:sSubPr>
+          <m:e>
+            <m:r>
+              <w:rPr>
+                <w:rFonts w:ascii="Cambria Math" w:hAnsi="Cambria Math"/>
+              </w:rPr>
+              <m:t>Motion</m:t>
+            </m:r>
+          </m:e>
+          <m:sub>
+            <m:r>
+              <w:rPr>
+                <w:rFonts w:ascii="Cambria Math" w:hAnsi="Cambria Math"/>
+              </w:rPr>
+              <m:t>Subject</m:t>
+            </m:r>
+          </m:sub>
+        </m:sSub>
+      </m:oMath>
+      <w:r>
+        <w:t>” with the values “</w:t>
+      </w:r>
+      <w:r>
+        <w:t>Congruent</w:t>
+      </w:r>
+      <w:r>
+        <w:t>”</w:t>
+      </w:r>
+      <w:r>
+        <w:t xml:space="preserve">, </w:t>
+      </w:r>
+      <w:r>
+        <w:t>“</w:t>
+      </w:r>
+      <w:r>
+        <w:t>Incongruent</w:t>
+      </w:r>
+      <w:r>
+        <w:t>”</w:t>
+      </w:r>
+      <w:r>
+        <w:t xml:space="preserve"> and “</w:t>
+      </w:r>
       <w:proofErr w:type="spellStart"/>
       <w:r>
-        <w:t>MotionCondition</w:t>
+        <w:t>NoMotion</w:t>
       </w:r>
       <w:proofErr w:type="spellEnd"/>
       <w:r>
-        <w:t>” with the values “</w:t>
-      </w:r>
-      <w:r>
-        <w:t>Congruent</w:t>
-      </w:r>
-      <w:r>
         <w:t>”</w:t>
       </w:r>
       <w:r>
-        <w:t xml:space="preserve">, </w:t>
-      </w:r>
-      <w:r>
-        <w:t>“</w:t>
-      </w:r>
-      <w:r>
-        <w:t>Incongruent</w:t>
-      </w:r>
-      <w:r>
-        <w:t>”</w:t>
-      </w:r>
-      <w:r>
-        <w:t xml:space="preserve"> and “</w:t>
-      </w:r>
-      <w:proofErr w:type="spellStart"/>
-      <w:r>
-        <w:t>NoMotion</w:t>
-      </w:r>
-      <w:proofErr w:type="spellEnd"/>
-      <w:r>
-        <w:t>”</w:t>
-      </w:r>
-      <w:r>
         <w:t>)</w:t>
       </w:r>
       <w:r>
@@ -846,7 +997,18 @@
         <w:t>ifference in velocity between target and ball cloud</w:t>
       </w:r>
       <w:r>
-        <w:t xml:space="preserve"> (“Difference”) </w:t>
+        <w:t xml:space="preserve"> (“</w:t>
+      </w:r>
+      <m:oMath>
+        <m:r>
+          <w:rPr>
+            <w:rFonts w:ascii="Cambria Math" w:hAnsi="Cambria Math"/>
+          </w:rPr>
+          <m:t>Difference</m:t>
+        </m:r>
+      </m:oMath>
+      <w:r>
+        <w:t xml:space="preserve">”) </w:t>
       </w:r>
       <w:r>
         <w:t>and their interaction as fixed effects.</w:t>
@@ -861,11 +1023,37 @@
       </w:pPr>
       <m:oMathPara>
         <m:oMath>
+          <m:sSub>
+            <m:sSubPr>
+              <m:ctrlPr>
+                <w:rPr>
+                  <w:rFonts w:ascii="Cambria Math" w:hAnsi="Cambria Math"/>
+                  <w:i/>
+                </w:rPr>
+              </m:ctrlPr>
+            </m:sSubPr>
+            <m:e>
+              <m:r>
+                <w:rPr>
+                  <w:rFonts w:ascii="Cambria Math" w:hAnsi="Cambria Math"/>
+                </w:rPr>
+                <m:t>Motion</m:t>
+              </m:r>
+            </m:e>
+            <m:sub>
+              <m:r>
+                <w:rPr>
+                  <w:rFonts w:ascii="Cambria Math" w:hAnsi="Cambria Math"/>
+                </w:rPr>
+                <m:t>Subject</m:t>
+              </m:r>
+            </m:sub>
+          </m:sSub>
           <m:r>
             <w:rPr>
               <w:rFonts w:ascii="Cambria Math" w:hAnsi="Cambria Math"/>
             </w:rPr>
-            <m:t>Motion*Difference+</m:t>
+            <m:t>*Difference+</m:t>
           </m:r>
           <m:d>
             <m:dPr>
@@ -914,7 +1102,7 @@
                 <w:rPr>
                   <w:rFonts w:ascii="Cambria Math" w:hAnsi="Cambria Math"/>
                 </w:rPr>
-                <m:t>horizontal</m:t>
+                <m:t>Target</m:t>
               </m:r>
             </m:sub>
           </m:sSub>
@@ -946,6 +1134,8 @@
       <w:r>
         <w:t xml:space="preserve">odel with subject and horizontal velocity as random effects with random intercepts, and self-motion profile and difference in velocity between target and ball cloud as fixed effects, but not their interaction. </w:t>
       </w:r>
+      <w:bookmarkStart w:id="0" w:name="_GoBack"/>
+      <w:bookmarkEnd w:id="0"/>
     </w:p>
     <w:p>
       <w:pPr>
@@ -956,12 +1146,37 @@
       </w:pPr>
       <m:oMathPara>
         <m:oMath>
+          <m:sSub>
+            <m:sSubPr>
+              <m:ctrlPr>
+                <w:rPr>
+                  <w:rFonts w:ascii="Cambria Math" w:hAnsi="Cambria Math"/>
+                  <w:i/>
+                </w:rPr>
+              </m:ctrlPr>
+            </m:sSubPr>
+            <m:e>
+              <m:r>
+                <w:rPr>
+                  <w:rFonts w:ascii="Cambria Math" w:hAnsi="Cambria Math"/>
+                </w:rPr>
+                <m:t>Motion</m:t>
+              </m:r>
+            </m:e>
+            <m:sub>
+              <m:r>
+                <w:rPr>
+                  <w:rFonts w:ascii="Cambria Math" w:hAnsi="Cambria Math"/>
+                </w:rPr>
+                <m:t>Subject</m:t>
+              </m:r>
+            </m:sub>
+          </m:sSub>
           <m:r>
             <w:rPr>
               <w:rFonts w:ascii="Cambria Math" w:hAnsi="Cambria Math"/>
             </w:rPr>
-            <w:lastRenderedPageBreak/>
-            <m:t>Motion+Difference+</m:t>
+            <m:t>+Difference+</m:t>
           </m:r>
           <m:d>
             <m:dPr>
@@ -1010,7 +1225,7 @@
                 <w:rPr>
                   <w:rFonts w:ascii="Cambria Math" w:hAnsi="Cambria Math"/>
                 </w:rPr>
-                <m:t>horizontal</m:t>
+                <m:t>Target</m:t>
               </m:r>
             </m:sub>
           </m:sSub>
@@ -1026,48 +1241,51 @@
     <w:p>
       <w:pPr>
         <w:jc w:val="both"/>
+      </w:pPr>
+      <w:r>
+        <w:t xml:space="preserve">We then use an ANOVA to test whether the test model is significantly better than the null model. If the interaction term improves the model significantly, the self-motion profile has a relevant influence on the slope of the fitted cumulative Gaussian. </w:t>
+      </w:r>
+      <w:r>
+        <w:t xml:space="preserve">We expect the interaction parameter to be lower for </w:t>
+      </w:r>
+      <w:r>
+        <w:t>Motion = “</w:t>
+      </w:r>
+      <w:r>
+        <w:t>Congruent</w:t>
+      </w:r>
+      <w:r>
+        <w:t>”</w:t>
+      </w:r>
+      <w:r>
+        <w:t xml:space="preserve"> and Motion = “Incong</w:t>
+      </w:r>
+      <w:r>
+        <w:t>r</w:t>
+      </w:r>
+      <w:r>
+        <w:t>uent”</w:t>
+      </w:r>
+      <w:r>
+        <w:t>,</w:t>
+      </w:r>
+      <w:r>
+        <w:t xml:space="preserve"> thus putting into evidence that self-motion decreases precision in object velocity judgments</w:t>
+      </w:r>
+      <w:r>
+        <w:t xml:space="preserve"> during self-motion</w:t>
+      </w:r>
+      <w:r>
+        <w:t>.</w:t>
+      </w:r>
+    </w:p>
+    <w:p>
+      <w:pPr>
+        <w:jc w:val="both"/>
         <w:rPr>
           <w:rFonts w:eastAsiaTheme="minorEastAsia"/>
         </w:rPr>
       </w:pPr>
-      <w:r>
-        <w:t xml:space="preserve">We then use an ANOVA to test whether the test model is significantly better than the null model. If the interaction term improves the model significantly, the self-motion profile has a relevant influence on the slope of the fitted cumulative Gaussian. </w:t>
-      </w:r>
-      <w:r>
-        <w:t xml:space="preserve">We expect the interaction parameter to be lower for </w:t>
-      </w:r>
-      <w:r>
-        <w:t>Motion = “</w:t>
-      </w:r>
-      <w:r>
-        <w:t>Congruent</w:t>
-      </w:r>
-      <w:r>
-        <w:t>”</w:t>
-      </w:r>
-      <w:r>
-        <w:t xml:space="preserve"> and Motion = “</w:t>
-      </w:r>
-      <w:proofErr w:type="spellStart"/>
-      <w:r>
-        <w:t>Incongtuent</w:t>
-      </w:r>
-      <w:proofErr w:type="spellEnd"/>
-      <w:r>
-        <w:t>”</w:t>
-      </w:r>
-      <w:r>
-        <w:t>,</w:t>
-      </w:r>
-      <w:r>
-        <w:t xml:space="preserve"> thus putting into evidence that self-motion decreases precision in object velocity judgments</w:t>
-      </w:r>
-      <w:r>
-        <w:t xml:space="preserve"> during self-motion</w:t>
-      </w:r>
-      <w:r>
-        <w:t>.</w:t>
-      </w:r>
     </w:p>
     <w:p>
       <w:pPr>
@@ -1099,7 +1317,49 @@
         <w:t>odel contains the same random effect</w:t>
       </w:r>
       <w:r>
-        <w:t xml:space="preserve"> as above and the self-motion profile (“Motion”) and the velocity difference between target and ball cloud (“Difference”) as fixed effects</w:t>
+        <w:t xml:space="preserve"> as above and the self-motion profile (“</w:t>
+      </w:r>
+      <m:oMath>
+        <m:sSub>
+          <m:sSubPr>
+            <m:ctrlPr>
+              <w:rPr>
+                <w:rFonts w:ascii="Cambria Math" w:hAnsi="Cambria Math"/>
+                <w:i/>
+              </w:rPr>
+            </m:ctrlPr>
+          </m:sSubPr>
+          <m:e>
+            <m:r>
+              <w:rPr>
+                <w:rFonts w:ascii="Cambria Math" w:hAnsi="Cambria Math"/>
+              </w:rPr>
+              <m:t>Motion</m:t>
+            </m:r>
+          </m:e>
+          <m:sub>
+            <m:r>
+              <w:rPr>
+                <w:rFonts w:ascii="Cambria Math" w:hAnsi="Cambria Math"/>
+              </w:rPr>
+              <m:t>Subject</m:t>
+            </m:r>
+          </m:sub>
+        </m:sSub>
+      </m:oMath>
+      <w:r>
+        <w:t>”) and the velocity difference between target and ball cloud (“</w:t>
+      </w:r>
+      <m:oMath>
+        <m:r>
+          <w:rPr>
+            <w:rFonts w:ascii="Cambria Math" w:hAnsi="Cambria Math"/>
+          </w:rPr>
+          <m:t>Difference</m:t>
+        </m:r>
+      </m:oMath>
+      <w:r>
+        <w:t>”) as fixed effects</w:t>
       </w:r>
       <w:r>
         <w:t xml:space="preserve"> </w:t>
@@ -1135,11 +1395,37 @@
       </w:pPr>
       <m:oMathPara>
         <m:oMath>
+          <m:sSub>
+            <m:sSubPr>
+              <m:ctrlPr>
+                <w:rPr>
+                  <w:rFonts w:ascii="Cambria Math" w:hAnsi="Cambria Math"/>
+                  <w:i/>
+                </w:rPr>
+              </m:ctrlPr>
+            </m:sSubPr>
+            <m:e>
+              <m:r>
+                <w:rPr>
+                  <w:rFonts w:ascii="Cambria Math" w:hAnsi="Cambria Math"/>
+                </w:rPr>
+                <m:t>Motion</m:t>
+              </m:r>
+            </m:e>
+            <m:sub>
+              <m:r>
+                <w:rPr>
+                  <w:rFonts w:ascii="Cambria Math" w:hAnsi="Cambria Math"/>
+                </w:rPr>
+                <m:t>Subject</m:t>
+              </m:r>
+            </m:sub>
+          </m:sSub>
           <m:r>
             <w:rPr>
               <w:rFonts w:ascii="Cambria Math" w:hAnsi="Cambria Math"/>
             </w:rPr>
-            <m:t>Motion+Difference+</m:t>
+            <m:t>+Difference+</m:t>
           </m:r>
           <m:d>
             <m:dPr>
@@ -1188,7 +1474,7 @@
                 <w:rPr>
                   <w:rFonts w:ascii="Cambria Math" w:hAnsi="Cambria Math"/>
                 </w:rPr>
-                <m:t>horizontal</m:t>
+                <m:t>Target</m:t>
               </m:r>
             </m:sub>
           </m:sSub>
@@ -1274,7 +1560,7 @@
                 <w:rPr>
                   <w:rFonts w:ascii="Cambria Math" w:hAnsi="Cambria Math"/>
                 </w:rPr>
-                <m:t>horizontal</m:t>
+                <m:t>Target</m:t>
               </m:r>
             </m:sub>
           </m:sSub>
@@ -1355,7 +1641,11 @@
         <w:t xml:space="preserve">self-motion </w:t>
       </w:r>
       <w:r>
-        <w:t>velocity. For the standard deviation, we part from a discrimination threshold of 10 % for the static condition, which corresponds roughly to a standard deviation of 15 % of the PSE. Where the observer is moving, we expect increased thresholds and therefore an increased standard deviation. We expect the standard deviation to be 1/3 higher than the standard deviation for a static observer.</w:t>
+        <w:t xml:space="preserve">velocity. For </w:t>
+      </w:r>
+      <w:r>
+        <w:lastRenderedPageBreak/>
+        <w:t>the standard deviation, we part from a discrimination threshold of 10 % for the static condition, which corresponds roughly to a standard deviation of 15 % of the PSE. Where the observer is moving, we expect increased thresholds and therefore an increased standard deviation. We expect the standard deviation to be 1/3 higher than the standard deviation for a static observer.</w:t>
       </w:r>
       <w:r>
         <w:t xml:space="preserve"> Additionally, we vary the PSE and SD per subject by multiplying them with random numbers drawn from a normal distribution with a mean of 1 and a standard deviation of 0.1.</w:t>
@@ -1391,11 +1681,7 @@
         <w:t>; see above</w:t>
       </w:r>
       <w:r>
-        <w:t xml:space="preserve">) and feed them into the cumulative Gaussian we established per condition and subject. This yields the </w:t>
-      </w:r>
-      <w:r>
-        <w:lastRenderedPageBreak/>
-        <w:t>answer probability for each trial. We then use these probabilities to draw binary answers (PEST faster</w:t>
+        <w:t>) and feed them into the cumulative Gaussian we established per condition and subject. This yields the answer probability for each trial. We then use these probabilities to draw binary answers (PEST faster</w:t>
       </w:r>
       <w:r>
         <w:t xml:space="preserve"> yes/no</w:t>
@@ -1470,7 +1756,7 @@
       <w:r>
         <w:t xml:space="preserve">The R code used for this power analysis is available online under </w:t>
       </w:r>
-      <w:hyperlink r:id="rId5" w:history="1">
+      <w:hyperlink r:id="rId6" w:history="1">
         <w:r>
           <w:rPr>
             <w:rStyle w:val="Hyperlink"/>
@@ -1615,7 +1901,7 @@
       <w:r>
         <w:t xml:space="preserve">code used for this analysis is available under </w:t>
       </w:r>
-      <w:hyperlink r:id="rId6" w:history="1">
+      <w:hyperlink r:id="rId7" w:history="1">
         <w:r>
           <w:rPr>
             <w:rStyle w:val="Hyperlink"/>

</xml_diff>